<commit_message>
feat: add repo url to doc report
</commit_message>
<xml_diff>
--- a/211805076_211805036_211805008_Logbook.docx
+++ b/211805076_211805036_211805008_Logbook.docx
@@ -659,8 +659,49 @@
         <w:spacing w:after="240" w:before="460" w:line="288" w:lineRule="auto"/>
         <w:rPr/>
       </w:pPr>
-      <w:bookmarkStart w:colFirst="0" w:colLast="0" w:name="_ou4wa0bdrgwc" w:id="0"/>
+      <w:bookmarkStart w:colFirst="0" w:colLast="0" w:name="_po7xivxpsqxk" w:id="0"/>
       <w:bookmarkEnd w:id="0"/>
+      <w:r>
+        <w:rPr>
+          <w:rtl w:val="0"/>
+        </w:rPr>
+        <w:t xml:space="preserve">GitHub Repository Url</w:t>
+      </w:r>
+    </w:p>
+    <w:p>
+      <w:pPr>
+        <w:rPr/>
+      </w:pPr>
+      <w:hyperlink r:id="rId6">
+        <w:r>
+          <w:rPr>
+            <w:color w:val="1155cc"/>
+            <w:u w:val="single"/>
+            <w:rtl w:val="0"/>
+          </w:rPr>
+          <w:t xml:space="preserve">https://github.com/fedaipaca/myanimelist-recommender</w:t>
+        </w:r>
+      </w:hyperlink>
+      <w:r>
+        <w:rPr>
+          <w:rtl w:val="0"/>
+        </w:rPr>
+      </w:r>
+    </w:p>
+    <w:p>
+      <w:pPr>
+        <w:pStyle w:val="Heading3"/>
+        <w:keepNext w:val="0"/>
+        <w:keepLines w:val="0"/>
+        <w:pBdr>
+          <w:bottom w:color="auto" w:space="6" w:sz="0" w:val="none"/>
+        </w:pBdr>
+        <w:shd w:fill="ffffff" w:val="clear"/>
+        <w:spacing w:after="240" w:before="460" w:line="288" w:lineRule="auto"/>
+        <w:rPr/>
+      </w:pPr>
+      <w:bookmarkStart w:colFirst="0" w:colLast="0" w:name="_ou4wa0bdrgwc" w:id="1"/>
+      <w:bookmarkEnd w:id="1"/>
       <w:r>
         <w:rPr>
           <w:rtl w:val="0"/>
@@ -700,8 +741,8 @@
         <w:spacing w:after="240" w:before="340" w:line="288" w:lineRule="auto"/>
         <w:rPr/>
       </w:pPr>
-      <w:bookmarkStart w:colFirst="0" w:colLast="0" w:name="_l4e21l2vfxx1" w:id="1"/>
-      <w:bookmarkEnd w:id="1"/>
+      <w:bookmarkStart w:colFirst="0" w:colLast="0" w:name="_l4e21l2vfxx1" w:id="2"/>
+      <w:bookmarkEnd w:id="2"/>
       <w:r>
         <w:rPr>
           <w:rtl w:val="0"/>
@@ -738,8 +779,8 @@
         <w:spacing w:after="240" w:before="260" w:line="288" w:lineRule="auto"/>
         <w:rPr/>
       </w:pPr>
-      <w:bookmarkStart w:colFirst="0" w:colLast="0" w:name="_omqa2e8fd2xg" w:id="2"/>
-      <w:bookmarkEnd w:id="2"/>
+      <w:bookmarkStart w:colFirst="0" w:colLast="0" w:name="_omqa2e8fd2xg" w:id="3"/>
+      <w:bookmarkEnd w:id="3"/>
       <w:r>
         <w:rPr>
           <w:rtl w:val="0"/>
@@ -777,7 +818,7 @@
         </w:rPr>
         <w:t xml:space="preserve">Install Java Development Kit (JDK) 21 from </w:t>
       </w:r>
-      <w:hyperlink r:id="rId6">
+      <w:hyperlink r:id="rId7">
         <w:r>
           <w:rPr>
             <w:color w:val="0088cc"/>
@@ -1025,8 +1066,8 @@
         <w:spacing w:after="240" w:before="260" w:line="288" w:lineRule="auto"/>
         <w:rPr/>
       </w:pPr>
-      <w:bookmarkStart w:colFirst="0" w:colLast="0" w:name="_gn0enzy5lhbr" w:id="3"/>
-      <w:bookmarkEnd w:id="3"/>
+      <w:bookmarkStart w:colFirst="0" w:colLast="0" w:name="_gn0enzy5lhbr" w:id="4"/>
+      <w:bookmarkEnd w:id="4"/>
       <w:r>
         <w:rPr>
           <w:rtl w:val="0"/>
@@ -1146,8 +1187,8 @@
         <w:spacing w:after="240" w:before="260" w:line="288" w:lineRule="auto"/>
         <w:rPr/>
       </w:pPr>
-      <w:bookmarkStart w:colFirst="0" w:colLast="0" w:name="_avptaciyajz5" w:id="4"/>
-      <w:bookmarkEnd w:id="4"/>
+      <w:bookmarkStart w:colFirst="0" w:colLast="0" w:name="_avptaciyajz5" w:id="5"/>
+      <w:bookmarkEnd w:id="5"/>
       <w:r>
         <w:rPr>
           <w:rtl w:val="0"/>
@@ -1434,8 +1475,8 @@
         <w:spacing w:after="240" w:before="260" w:line="288" w:lineRule="auto"/>
         <w:rPr/>
       </w:pPr>
-      <w:bookmarkStart w:colFirst="0" w:colLast="0" w:name="_tk56klawdmzv" w:id="5"/>
-      <w:bookmarkEnd w:id="5"/>
+      <w:bookmarkStart w:colFirst="0" w:colLast="0" w:name="_tk56klawdmzv" w:id="6"/>
+      <w:bookmarkEnd w:id="6"/>
       <w:r>
         <w:rPr>
           <w:rtl w:val="0"/>
@@ -1628,8 +1669,8 @@
         <w:spacing w:after="240" w:before="340" w:line="288" w:lineRule="auto"/>
         <w:rPr/>
       </w:pPr>
-      <w:bookmarkStart w:colFirst="0" w:colLast="0" w:name="_eknm4s1w6cxt" w:id="6"/>
-      <w:bookmarkEnd w:id="6"/>
+      <w:bookmarkStart w:colFirst="0" w:colLast="0" w:name="_eknm4s1w6cxt" w:id="7"/>
+      <w:bookmarkEnd w:id="7"/>
       <w:r>
         <w:rPr>
           <w:rtl w:val="0"/>
@@ -1658,7 +1699,7 @@
         <w:br w:type="textWrapping"/>
         <w:t xml:space="preserve">Original dataset can be found in </w:t>
       </w:r>
-      <w:hyperlink r:id="rId7">
+      <w:hyperlink r:id="rId8">
         <w:r>
           <w:rPr>
             <w:color w:val="0088cc"/>
@@ -1748,8 +1789,8 @@
         <w:pStyle w:val="Heading4"/>
         <w:rPr/>
       </w:pPr>
-      <w:bookmarkStart w:colFirst="0" w:colLast="0" w:name="_9l4s2kpdwrkg" w:id="7"/>
-      <w:bookmarkEnd w:id="7"/>
+      <w:bookmarkStart w:colFirst="0" w:colLast="0" w:name="_9l4s2kpdwrkg" w:id="8"/>
+      <w:bookmarkEnd w:id="8"/>
       <w:r>
         <w:rPr>
           <w:rtl w:val="0"/>
@@ -2313,8 +2354,8 @@
         <w:pStyle w:val="Heading3"/>
         <w:rPr/>
       </w:pPr>
-      <w:bookmarkStart w:colFirst="0" w:colLast="0" w:name="_7grvrdf6pt37" w:id="8"/>
-      <w:bookmarkEnd w:id="8"/>
+      <w:bookmarkStart w:colFirst="0" w:colLast="0" w:name="_7grvrdf6pt37" w:id="9"/>
+      <w:bookmarkEnd w:id="9"/>
       <w:r>
         <w:rPr>
           <w:rtl w:val="0"/>
@@ -3346,8 +3387,8 @@
           <w:szCs w:val="39"/>
         </w:rPr>
       </w:pPr>
-      <w:bookmarkStart w:colFirst="0" w:colLast="0" w:name="_78kbu3yadzbx" w:id="9"/>
-      <w:bookmarkEnd w:id="9"/>
+      <w:bookmarkStart w:colFirst="0" w:colLast="0" w:name="_78kbu3yadzbx" w:id="10"/>
+      <w:bookmarkEnd w:id="10"/>
       <w:r>
         <w:rPr>
           <w:rtl w:val="0"/>
@@ -3526,8 +3567,8 @@
         <w:pStyle w:val="Heading2"/>
         <w:rPr/>
       </w:pPr>
-      <w:bookmarkStart w:colFirst="0" w:colLast="0" w:name="_yh4akgg3p1pe" w:id="10"/>
-      <w:bookmarkEnd w:id="10"/>
+      <w:bookmarkStart w:colFirst="0" w:colLast="0" w:name="_yh4akgg3p1pe" w:id="11"/>
+      <w:bookmarkEnd w:id="11"/>
       <w:r>
         <w:rPr>
           <w:rtl w:val="0"/>
@@ -3644,8 +3685,8 @@
         <w:pStyle w:val="Heading2"/>
         <w:rPr/>
       </w:pPr>
-      <w:bookmarkStart w:colFirst="0" w:colLast="0" w:name="_mtkghb3nxkbx" w:id="11"/>
-      <w:bookmarkEnd w:id="11"/>
+      <w:bookmarkStart w:colFirst="0" w:colLast="0" w:name="_mtkghb3nxkbx" w:id="12"/>
+      <w:bookmarkEnd w:id="12"/>
       <w:r>
         <w:rPr>
           <w:rtl w:val="0"/>
@@ -3880,8 +3921,8 @@
         <w:spacing w:after="240" w:lineRule="auto"/>
         <w:rPr/>
       </w:pPr>
-      <w:bookmarkStart w:colFirst="0" w:colLast="0" w:name="_nhrl4i9twooa" w:id="12"/>
-      <w:bookmarkEnd w:id="12"/>
+      <w:bookmarkStart w:colFirst="0" w:colLast="0" w:name="_nhrl4i9twooa" w:id="13"/>
+      <w:bookmarkEnd w:id="13"/>
       <w:r>
         <w:rPr>
           <w:rtl w:val="0"/>
@@ -4297,7 +4338,7 @@
                     <pic:cNvPicPr preferRelativeResize="0"/>
                   </pic:nvPicPr>
                   <pic:blipFill>
-                    <a:blip r:embed="rId8"/>
+                    <a:blip r:embed="rId9"/>
                     <a:srcRect b="0" l="0" r="0" t="0"/>
                     <a:stretch>
                       <a:fillRect/>
@@ -4332,8 +4373,8 @@
           <w:szCs w:val="60"/>
         </w:rPr>
       </w:pPr>
-      <w:bookmarkStart w:colFirst="0" w:colLast="0" w:name="_g3b6g1dd8dfa" w:id="13"/>
-      <w:bookmarkEnd w:id="13"/>
+      <w:bookmarkStart w:colFirst="0" w:colLast="0" w:name="_g3b6g1dd8dfa" w:id="14"/>
+      <w:bookmarkEnd w:id="14"/>
       <w:r>
         <w:rPr>
           <w:rtl w:val="0"/>
@@ -4371,8 +4412,8 @@
         <w:pStyle w:val="Heading3"/>
         <w:rPr/>
       </w:pPr>
-      <w:bookmarkStart w:colFirst="0" w:colLast="0" w:name="_667wqcosiuqx" w:id="14"/>
-      <w:bookmarkEnd w:id="14"/>
+      <w:bookmarkStart w:colFirst="0" w:colLast="0" w:name="_667wqcosiuqx" w:id="15"/>
+      <w:bookmarkEnd w:id="15"/>
       <w:r>
         <w:rPr>
           <w:rtl w:val="0"/>
@@ -4487,8 +4528,8 @@
         <w:pStyle w:val="Heading3"/>
         <w:rPr/>
       </w:pPr>
-      <w:bookmarkStart w:colFirst="0" w:colLast="0" w:name="_e0etrfeqi5ox" w:id="15"/>
-      <w:bookmarkEnd w:id="15"/>
+      <w:bookmarkStart w:colFirst="0" w:colLast="0" w:name="_e0etrfeqi5ox" w:id="16"/>
+      <w:bookmarkEnd w:id="16"/>
       <w:r>
         <w:rPr>
           <w:rtl w:val="0"/>
@@ -4541,8 +4582,8 @@
         <w:pStyle w:val="Heading3"/>
         <w:rPr/>
       </w:pPr>
-      <w:bookmarkStart w:colFirst="0" w:colLast="0" w:name="_e2493o8o0hfh" w:id="16"/>
-      <w:bookmarkEnd w:id="16"/>
+      <w:bookmarkStart w:colFirst="0" w:colLast="0" w:name="_e2493o8o0hfh" w:id="17"/>
+      <w:bookmarkEnd w:id="17"/>
       <w:r>
         <w:rPr>
           <w:rtl w:val="0"/>
@@ -4654,8 +4695,8 @@
         <w:pStyle w:val="Heading2"/>
         <w:rPr/>
       </w:pPr>
-      <w:bookmarkStart w:colFirst="0" w:colLast="0" w:name="_9vpjk89u8ilm" w:id="17"/>
-      <w:bookmarkEnd w:id="17"/>
+      <w:bookmarkStart w:colFirst="0" w:colLast="0" w:name="_9vpjk89u8ilm" w:id="18"/>
+      <w:bookmarkEnd w:id="18"/>
       <w:r>
         <w:rPr>
           <w:rtl w:val="0"/>
@@ -4693,7 +4734,7 @@
                     <pic:cNvPicPr preferRelativeResize="0"/>
                   </pic:nvPicPr>
                   <pic:blipFill>
-                    <a:blip r:embed="rId9"/>
+                    <a:blip r:embed="rId10"/>
                     <a:srcRect b="0" l="0" r="0" t="0"/>
                     <a:stretch>
                       <a:fillRect/>
@@ -4724,8 +4765,8 @@
         <w:pStyle w:val="Heading2"/>
         <w:rPr/>
       </w:pPr>
-      <w:bookmarkStart w:colFirst="0" w:colLast="0" w:name="_qc9gsba7m2xj" w:id="18"/>
-      <w:bookmarkEnd w:id="18"/>
+      <w:bookmarkStart w:colFirst="0" w:colLast="0" w:name="_qc9gsba7m2xj" w:id="19"/>
+      <w:bookmarkEnd w:id="19"/>
       <w:r>
         <w:rPr>
           <w:rtl w:val="0"/>
@@ -4742,8 +4783,8 @@
           <w:szCs w:val="39"/>
         </w:rPr>
       </w:pPr>
-      <w:bookmarkStart w:colFirst="0" w:colLast="0" w:name="_ltao82v1prrr" w:id="19"/>
-      <w:bookmarkEnd w:id="19"/>
+      <w:bookmarkStart w:colFirst="0" w:colLast="0" w:name="_ltao82v1prrr" w:id="20"/>
+      <w:bookmarkEnd w:id="20"/>
       <w:r>
         <w:rPr>
           <w:rtl w:val="0"/>
@@ -4826,16 +4867,16 @@
           <wp:inline distB="114300" distT="114300" distL="114300" distR="114300">
             <wp:extent cx="5898281" cy="1358900"/>
             <wp:effectExtent b="0" l="0" r="0" t="0"/>
-            <wp:docPr id="16" name="image3.png"/>
+            <wp:docPr id="16" name="image1.png"/>
             <a:graphic>
               <a:graphicData uri="http://schemas.openxmlformats.org/drawingml/2006/picture">
                 <pic:pic>
                   <pic:nvPicPr>
-                    <pic:cNvPr id="0" name="image3.png"/>
+                    <pic:cNvPr id="0" name="image1.png"/>
                     <pic:cNvPicPr preferRelativeResize="0"/>
                   </pic:nvPicPr>
                   <pic:blipFill>
-                    <a:blip r:embed="rId10"/>
+                    <a:blip r:embed="rId11"/>
                     <a:srcRect b="0" l="0" r="0" t="0"/>
                     <a:stretch>
                       <a:fillRect/>
@@ -4990,16 +5031,16 @@
           <wp:inline distB="114300" distT="114300" distL="114300" distR="114300">
             <wp:extent cx="5898281" cy="3276600"/>
             <wp:effectExtent b="0" l="0" r="0" t="0"/>
-            <wp:docPr id="14" name="image9.png"/>
+            <wp:docPr id="14" name="image15.png"/>
             <a:graphic>
               <a:graphicData uri="http://schemas.openxmlformats.org/drawingml/2006/picture">
                 <pic:pic>
                   <pic:nvPicPr>
-                    <pic:cNvPr id="0" name="image9.png"/>
+                    <pic:cNvPr id="0" name="image15.png"/>
                     <pic:cNvPicPr preferRelativeResize="0"/>
                   </pic:nvPicPr>
                   <pic:blipFill>
-                    <a:blip r:embed="rId11"/>
+                    <a:blip r:embed="rId12"/>
                     <a:srcRect b="0" l="0" r="0" t="0"/>
                     <a:stretch>
                       <a:fillRect/>
@@ -5121,16 +5162,16 @@
           <wp:inline distB="114300" distT="114300" distL="114300" distR="114300">
             <wp:extent cx="5187201" cy="3041929"/>
             <wp:effectExtent b="0" l="0" r="0" t="0"/>
-            <wp:docPr id="21" name="image18.png"/>
+            <wp:docPr id="21" name="image21.png"/>
             <a:graphic>
               <a:graphicData uri="http://schemas.openxmlformats.org/drawingml/2006/picture">
                 <pic:pic>
                   <pic:nvPicPr>
-                    <pic:cNvPr id="0" name="image18.png"/>
+                    <pic:cNvPr id="0" name="image21.png"/>
                     <pic:cNvPicPr preferRelativeResize="0"/>
                   </pic:nvPicPr>
                   <pic:blipFill>
-                    <a:blip r:embed="rId12"/>
+                    <a:blip r:embed="rId13"/>
                     <a:srcRect b="0" l="0" r="0" t="0"/>
                     <a:stretch>
                       <a:fillRect/>
@@ -5213,16 +5254,16 @@
           <wp:inline distB="114300" distT="114300" distL="114300" distR="114300">
             <wp:extent cx="5898281" cy="3695700"/>
             <wp:effectExtent b="0" l="0" r="0" t="0"/>
-            <wp:docPr id="8" name="image10.png"/>
+            <wp:docPr id="8" name="image7.png"/>
             <a:graphic>
               <a:graphicData uri="http://schemas.openxmlformats.org/drawingml/2006/picture">
                 <pic:pic>
                   <pic:nvPicPr>
-                    <pic:cNvPr id="0" name="image10.png"/>
+                    <pic:cNvPr id="0" name="image7.png"/>
                     <pic:cNvPicPr preferRelativeResize="0"/>
                   </pic:nvPicPr>
                   <pic:blipFill>
-                    <a:blip r:embed="rId13"/>
+                    <a:blip r:embed="rId14"/>
                     <a:srcRect b="0" l="0" r="0" t="0"/>
                     <a:stretch>
                       <a:fillRect/>
@@ -5273,8 +5314,8 @@
         <w:pStyle w:val="Heading3"/>
         <w:rPr/>
       </w:pPr>
-      <w:bookmarkStart w:colFirst="0" w:colLast="0" w:name="_jfz23i2uxqg" w:id="20"/>
-      <w:bookmarkEnd w:id="20"/>
+      <w:bookmarkStart w:colFirst="0" w:colLast="0" w:name="_jfz23i2uxqg" w:id="21"/>
+      <w:bookmarkEnd w:id="21"/>
       <w:r>
         <w:rPr>
           <w:rtl w:val="0"/>
@@ -5303,16 +5344,16 @@
           <wp:inline distB="114300" distT="114300" distL="114300" distR="114300">
             <wp:extent cx="4917894" cy="3092514"/>
             <wp:effectExtent b="0" l="0" r="0" t="0"/>
-            <wp:docPr id="4" name="image7.png"/>
+            <wp:docPr id="4" name="image16.png"/>
             <a:graphic>
               <a:graphicData uri="http://schemas.openxmlformats.org/drawingml/2006/picture">
                 <pic:pic>
                   <pic:nvPicPr>
-                    <pic:cNvPr id="0" name="image7.png"/>
+                    <pic:cNvPr id="0" name="image16.png"/>
                     <pic:cNvPicPr preferRelativeResize="0"/>
                   </pic:nvPicPr>
                   <pic:blipFill>
-                    <a:blip r:embed="rId14"/>
+                    <a:blip r:embed="rId15"/>
                     <a:srcRect b="0" l="0" r="0" t="0"/>
                     <a:stretch>
                       <a:fillRect/>
@@ -5359,16 +5400,16 @@
           <wp:inline distB="114300" distT="114300" distL="114300" distR="114300">
             <wp:extent cx="5324475" cy="5781675"/>
             <wp:effectExtent b="0" l="0" r="0" t="0"/>
-            <wp:docPr id="22" name="image23.png"/>
+            <wp:docPr id="22" name="image20.png"/>
             <a:graphic>
               <a:graphicData uri="http://schemas.openxmlformats.org/drawingml/2006/picture">
                 <pic:pic>
                   <pic:nvPicPr>
-                    <pic:cNvPr id="0" name="image23.png"/>
+                    <pic:cNvPr id="0" name="image20.png"/>
                     <pic:cNvPicPr preferRelativeResize="0"/>
                   </pic:nvPicPr>
                   <pic:blipFill>
-                    <a:blip r:embed="rId15"/>
+                    <a:blip r:embed="rId16"/>
                     <a:srcRect b="0" l="0" r="0" t="0"/>
                     <a:stretch>
                       <a:fillRect/>
@@ -5415,16 +5456,16 @@
           <wp:inline distB="114300" distT="114300" distL="114300" distR="114300">
             <wp:extent cx="3996119" cy="4073589"/>
             <wp:effectExtent b="0" l="0" r="0" t="0"/>
-            <wp:docPr id="6" name="image8.png"/>
+            <wp:docPr id="6" name="image6.png"/>
             <a:graphic>
               <a:graphicData uri="http://schemas.openxmlformats.org/drawingml/2006/picture">
                 <pic:pic>
                   <pic:nvPicPr>
-                    <pic:cNvPr id="0" name="image8.png"/>
+                    <pic:cNvPr id="0" name="image6.png"/>
                     <pic:cNvPicPr preferRelativeResize="0"/>
                   </pic:nvPicPr>
                   <pic:blipFill>
-                    <a:blip r:embed="rId16"/>
+                    <a:blip r:embed="rId17"/>
                     <a:srcRect b="0" l="0" r="0" t="0"/>
                     <a:stretch>
                       <a:fillRect/>
@@ -5479,16 +5520,16 @@
           <wp:inline distB="114300" distT="114300" distL="114300" distR="114300">
             <wp:extent cx="4790687" cy="3349689"/>
             <wp:effectExtent b="0" l="0" r="0" t="0"/>
-            <wp:docPr id="12" name="image15.png"/>
+            <wp:docPr id="12" name="image5.png"/>
             <a:graphic>
               <a:graphicData uri="http://schemas.openxmlformats.org/drawingml/2006/picture">
                 <pic:pic>
                   <pic:nvPicPr>
-                    <pic:cNvPr id="0" name="image15.png"/>
+                    <pic:cNvPr id="0" name="image5.png"/>
                     <pic:cNvPicPr preferRelativeResize="0"/>
                   </pic:nvPicPr>
                   <pic:blipFill>
-                    <a:blip r:embed="rId17"/>
+                    <a:blip r:embed="rId18"/>
                     <a:srcRect b="0" l="0" r="0" t="0"/>
                     <a:stretch>
                       <a:fillRect/>
@@ -5535,16 +5576,16 @@
           <wp:inline distB="114300" distT="114300" distL="114300" distR="114300">
             <wp:extent cx="5581217" cy="5797614"/>
             <wp:effectExtent b="0" l="0" r="0" t="0"/>
-            <wp:docPr id="20" name="image4.png"/>
+            <wp:docPr id="20" name="image8.png"/>
             <a:graphic>
               <a:graphicData uri="http://schemas.openxmlformats.org/drawingml/2006/picture">
                 <pic:pic>
                   <pic:nvPicPr>
-                    <pic:cNvPr id="0" name="image4.png"/>
+                    <pic:cNvPr id="0" name="image8.png"/>
                     <pic:cNvPicPr preferRelativeResize="0"/>
                   </pic:nvPicPr>
                   <pic:blipFill>
-                    <a:blip r:embed="rId18"/>
+                    <a:blip r:embed="rId19"/>
                     <a:srcRect b="0" l="0" r="0" t="0"/>
                     <a:stretch>
                       <a:fillRect/>
@@ -5585,8 +5626,8 @@
         <w:pStyle w:val="Heading3"/>
         <w:rPr/>
       </w:pPr>
-      <w:bookmarkStart w:colFirst="0" w:colLast="0" w:name="_beza3rt5ksfb" w:id="21"/>
-      <w:bookmarkEnd w:id="21"/>
+      <w:bookmarkStart w:colFirst="0" w:colLast="0" w:name="_beza3rt5ksfb" w:id="22"/>
+      <w:bookmarkEnd w:id="22"/>
       <w:r>
         <w:rPr>
           <w:rtl w:val="0"/>
@@ -5715,16 +5756,16 @@
           <wp:inline distB="114300" distT="114300" distL="114300" distR="114300">
             <wp:extent cx="5898281" cy="1651000"/>
             <wp:effectExtent b="0" l="0" r="0" t="0"/>
-            <wp:docPr id="25" name="image22.png"/>
+            <wp:docPr id="25" name="image24.png"/>
             <a:graphic>
               <a:graphicData uri="http://schemas.openxmlformats.org/drawingml/2006/picture">
                 <pic:pic>
                   <pic:nvPicPr>
-                    <pic:cNvPr id="0" name="image22.png"/>
+                    <pic:cNvPr id="0" name="image24.png"/>
                     <pic:cNvPicPr preferRelativeResize="0"/>
                   </pic:nvPicPr>
                   <pic:blipFill>
-                    <a:blip r:embed="rId19"/>
+                    <a:blip r:embed="rId20"/>
                     <a:srcRect b="0" l="0" r="0" t="0"/>
                     <a:stretch>
                       <a:fillRect/>
@@ -5792,16 +5833,16 @@
           <wp:inline distB="114300" distT="114300" distL="114300" distR="114300">
             <wp:extent cx="5898281" cy="4419600"/>
             <wp:effectExtent b="0" l="0" r="0" t="0"/>
-            <wp:docPr id="7" name="image6.png"/>
+            <wp:docPr id="7" name="image9.png"/>
             <a:graphic>
               <a:graphicData uri="http://schemas.openxmlformats.org/drawingml/2006/picture">
                 <pic:pic>
                   <pic:nvPicPr>
-                    <pic:cNvPr id="0" name="image6.png"/>
+                    <pic:cNvPr id="0" name="image9.png"/>
                     <pic:cNvPicPr preferRelativeResize="0"/>
                   </pic:nvPicPr>
                   <pic:blipFill>
-                    <a:blip r:embed="rId20"/>
+                    <a:blip r:embed="rId21"/>
                     <a:srcRect b="0" l="0" r="0" t="0"/>
                     <a:stretch>
                       <a:fillRect/>
@@ -5849,8 +5890,8 @@
         <w:pStyle w:val="Heading2"/>
         <w:rPr/>
       </w:pPr>
-      <w:bookmarkStart w:colFirst="0" w:colLast="0" w:name="_qeeirifrmjcp" w:id="22"/>
-      <w:bookmarkEnd w:id="22"/>
+      <w:bookmarkStart w:colFirst="0" w:colLast="0" w:name="_qeeirifrmjcp" w:id="23"/>
+      <w:bookmarkEnd w:id="23"/>
       <w:r>
         <w:rPr>
           <w:rtl w:val="0"/>
@@ -5863,8 +5904,8 @@
         <w:pStyle w:val="Heading3"/>
         <w:rPr/>
       </w:pPr>
-      <w:bookmarkStart w:colFirst="0" w:colLast="0" w:name="_e6u602j9p7ua" w:id="23"/>
-      <w:bookmarkEnd w:id="23"/>
+      <w:bookmarkStart w:colFirst="0" w:colLast="0" w:name="_e6u602j9p7ua" w:id="24"/>
+      <w:bookmarkEnd w:id="24"/>
       <w:r>
         <w:rPr>
           <w:rtl w:val="0"/>
@@ -12430,8 +12471,8 @@
         <w:pStyle w:val="Heading2"/>
         <w:rPr/>
       </w:pPr>
-      <w:bookmarkStart w:colFirst="0" w:colLast="0" w:name="_mni4kkir464e" w:id="24"/>
-      <w:bookmarkEnd w:id="24"/>
+      <w:bookmarkStart w:colFirst="0" w:colLast="0" w:name="_mni4kkir464e" w:id="25"/>
+      <w:bookmarkEnd w:id="25"/>
       <w:r>
         <w:rPr>
           <w:rtl w:val="0"/>
@@ -12469,7 +12510,7 @@
                     <pic:cNvPicPr preferRelativeResize="0"/>
                   </pic:nvPicPr>
                   <pic:blipFill>
-                    <a:blip r:embed="rId21"/>
+                    <a:blip r:embed="rId22"/>
                     <a:srcRect b="0" l="0" r="0" t="0"/>
                     <a:stretch>
                       <a:fillRect/>
@@ -12558,16 +12599,16 @@
           <wp:inline distB="114300" distT="114300" distL="114300" distR="114300">
             <wp:extent cx="5895975" cy="2401951"/>
             <wp:effectExtent b="0" l="0" r="0" t="0"/>
-            <wp:docPr id="23" name="image26.png"/>
+            <wp:docPr id="23" name="image19.png"/>
             <a:graphic>
               <a:graphicData uri="http://schemas.openxmlformats.org/drawingml/2006/picture">
                 <pic:pic>
                   <pic:nvPicPr>
-                    <pic:cNvPr id="0" name="image26.png"/>
+                    <pic:cNvPr id="0" name="image19.png"/>
                     <pic:cNvPicPr preferRelativeResize="0"/>
                   </pic:nvPicPr>
                   <pic:blipFill>
-                    <a:blip r:embed="rId22"/>
+                    <a:blip r:embed="rId23"/>
                     <a:srcRect b="35006" l="0" r="0" t="0"/>
                     <a:stretch>
                       <a:fillRect/>
@@ -12598,8 +12639,8 @@
         <w:pStyle w:val="Heading3"/>
         <w:rPr/>
       </w:pPr>
-      <w:bookmarkStart w:colFirst="0" w:colLast="0" w:name="_akm7ztw57k8i" w:id="25"/>
-      <w:bookmarkEnd w:id="25"/>
+      <w:bookmarkStart w:colFirst="0" w:colLast="0" w:name="_akm7ztw57k8i" w:id="26"/>
+      <w:bookmarkEnd w:id="26"/>
       <w:r>
         <w:rPr>
           <w:rtl w:val="0"/>
@@ -12611,24 +12652,24 @@
         <w:pStyle w:val="Heading3"/>
         <w:rPr/>
       </w:pPr>
-      <w:bookmarkStart w:colFirst="0" w:colLast="0" w:name="_xb9g5sr2n3bq" w:id="26"/>
-      <w:bookmarkEnd w:id="26"/>
+      <w:bookmarkStart w:colFirst="0" w:colLast="0" w:name="_xb9g5sr2n3bq" w:id="27"/>
+      <w:bookmarkEnd w:id="27"/>
       <w:r>
         <w:rPr/>
         <w:drawing>
           <wp:inline distB="114300" distT="114300" distL="114300" distR="114300">
             <wp:extent cx="5898281" cy="4724400"/>
             <wp:effectExtent b="0" l="0" r="0" t="0"/>
-            <wp:docPr id="1" name="image20.png"/>
+            <wp:docPr id="1" name="image14.png"/>
             <a:graphic>
               <a:graphicData uri="http://schemas.openxmlformats.org/drawingml/2006/picture">
                 <pic:pic>
                   <pic:nvPicPr>
-                    <pic:cNvPr id="0" name="image20.png"/>
+                    <pic:cNvPr id="0" name="image14.png"/>
                     <pic:cNvPicPr preferRelativeResize="0"/>
                   </pic:nvPicPr>
                   <pic:blipFill>
-                    <a:blip r:embed="rId23"/>
+                    <a:blip r:embed="rId24"/>
                     <a:srcRect b="0" l="0" r="0" t="0"/>
                     <a:stretch>
                       <a:fillRect/>
@@ -12659,8 +12700,8 @@
         <w:pStyle w:val="Heading4"/>
         <w:rPr/>
       </w:pPr>
-      <w:bookmarkStart w:colFirst="0" w:colLast="0" w:name="_d78rot5h4hf5" w:id="27"/>
-      <w:bookmarkEnd w:id="27"/>
+      <w:bookmarkStart w:colFirst="0" w:colLast="0" w:name="_d78rot5h4hf5" w:id="28"/>
+      <w:bookmarkEnd w:id="28"/>
       <w:r>
         <w:rPr>
           <w:rtl w:val="0"/>
@@ -12858,8 +12899,8 @@
         <w:pStyle w:val="Heading3"/>
         <w:rPr/>
       </w:pPr>
-      <w:bookmarkStart w:colFirst="0" w:colLast="0" w:name="_g1hmjoia7fa" w:id="28"/>
-      <w:bookmarkEnd w:id="28"/>
+      <w:bookmarkStart w:colFirst="0" w:colLast="0" w:name="_g1hmjoia7fa" w:id="29"/>
+      <w:bookmarkEnd w:id="29"/>
       <w:r>
         <w:rPr>
           <w:rtl w:val="0"/>
@@ -12881,16 +12922,16 @@
           <wp:inline distB="114300" distT="114300" distL="114300" distR="114300">
             <wp:extent cx="5898281" cy="4305300"/>
             <wp:effectExtent b="0" l="0" r="0" t="0"/>
-            <wp:docPr id="5" name="image5.png"/>
+            <wp:docPr id="5" name="image4.png"/>
             <a:graphic>
               <a:graphicData uri="http://schemas.openxmlformats.org/drawingml/2006/picture">
                 <pic:pic>
                   <pic:nvPicPr>
-                    <pic:cNvPr id="0" name="image5.png"/>
+                    <pic:cNvPr id="0" name="image4.png"/>
                     <pic:cNvPicPr preferRelativeResize="0"/>
                   </pic:nvPicPr>
                   <pic:blipFill>
-                    <a:blip r:embed="rId24"/>
+                    <a:blip r:embed="rId25"/>
                     <a:srcRect b="0" l="0" r="0" t="0"/>
                     <a:stretch>
                       <a:fillRect/>
@@ -12936,8 +12977,8 @@
         <w:pStyle w:val="Heading3"/>
         <w:rPr/>
       </w:pPr>
-      <w:bookmarkStart w:colFirst="0" w:colLast="0" w:name="_hvt78wqv24y4" w:id="29"/>
-      <w:bookmarkEnd w:id="29"/>
+      <w:bookmarkStart w:colFirst="0" w:colLast="0" w:name="_hvt78wqv24y4" w:id="30"/>
+      <w:bookmarkEnd w:id="30"/>
       <w:r>
         <w:rPr>
           <w:rtl w:val="0"/>
@@ -12994,8 +13035,8 @@
         <w:pStyle w:val="Heading3"/>
         <w:rPr/>
       </w:pPr>
-      <w:bookmarkStart w:colFirst="0" w:colLast="0" w:name="_1o0c2vbbn9i0" w:id="30"/>
-      <w:bookmarkEnd w:id="30"/>
+      <w:bookmarkStart w:colFirst="0" w:colLast="0" w:name="_1o0c2vbbn9i0" w:id="31"/>
+      <w:bookmarkEnd w:id="31"/>
       <w:r>
         <w:rPr>
           <w:rtl w:val="0"/>
@@ -13083,8 +13124,8 @@
         <w:pStyle w:val="Heading3"/>
         <w:rPr/>
       </w:pPr>
-      <w:bookmarkStart w:colFirst="0" w:colLast="0" w:name="_tvcmodfvnuss" w:id="31"/>
-      <w:bookmarkEnd w:id="31"/>
+      <w:bookmarkStart w:colFirst="0" w:colLast="0" w:name="_tvcmodfvnuss" w:id="32"/>
+      <w:bookmarkEnd w:id="32"/>
       <w:r>
         <w:rPr>
           <w:rtl w:val="0"/>
@@ -13163,8 +13204,8 @@
         <w:pStyle w:val="Heading3"/>
         <w:rPr/>
       </w:pPr>
-      <w:bookmarkStart w:colFirst="0" w:colLast="0" w:name="_aebf08dkylga" w:id="32"/>
-      <w:bookmarkEnd w:id="32"/>
+      <w:bookmarkStart w:colFirst="0" w:colLast="0" w:name="_aebf08dkylga" w:id="33"/>
+      <w:bookmarkEnd w:id="33"/>
       <w:r>
         <w:rPr>
           <w:rtl w:val="0"/>
@@ -13222,8 +13263,8 @@
         <w:pStyle w:val="Heading3"/>
         <w:rPr/>
       </w:pPr>
-      <w:bookmarkStart w:colFirst="0" w:colLast="0" w:name="_tuk2okrj93xg" w:id="33"/>
-      <w:bookmarkEnd w:id="33"/>
+      <w:bookmarkStart w:colFirst="0" w:colLast="0" w:name="_tuk2okrj93xg" w:id="34"/>
+      <w:bookmarkEnd w:id="34"/>
       <w:r>
         <w:rPr>
           <w:rtl w:val="0"/>
@@ -13326,8 +13367,8 @@
         <w:pStyle w:val="Heading4"/>
         <w:rPr/>
       </w:pPr>
-      <w:bookmarkStart w:colFirst="0" w:colLast="0" w:name="_9z23hs8oapw6" w:id="34"/>
-      <w:bookmarkEnd w:id="34"/>
+      <w:bookmarkStart w:colFirst="0" w:colLast="0" w:name="_9z23hs8oapw6" w:id="35"/>
+      <w:bookmarkEnd w:id="35"/>
       <w:r>
         <w:rPr>
           <w:rtl w:val="0"/>
@@ -13345,16 +13386,16 @@
           <wp:inline distB="114300" distT="114300" distL="114300" distR="114300">
             <wp:extent cx="5898281" cy="4013200"/>
             <wp:effectExtent b="0" l="0" r="0" t="0"/>
-            <wp:docPr id="26" name="image24.png"/>
+            <wp:docPr id="26" name="image26.png"/>
             <a:graphic>
               <a:graphicData uri="http://schemas.openxmlformats.org/drawingml/2006/picture">
                 <pic:pic>
                   <pic:nvPicPr>
-                    <pic:cNvPr id="0" name="image24.png"/>
+                    <pic:cNvPr id="0" name="image26.png"/>
                     <pic:cNvPicPr preferRelativeResize="0"/>
                   </pic:nvPicPr>
                   <pic:blipFill>
-                    <a:blip r:embed="rId25"/>
+                    <a:blip r:embed="rId26"/>
                     <a:srcRect b="0" l="0" r="0" t="0"/>
                     <a:stretch>
                       <a:fillRect/>
@@ -13406,8 +13447,8 @@
         <w:pStyle w:val="Heading3"/>
         <w:rPr/>
       </w:pPr>
-      <w:bookmarkStart w:colFirst="0" w:colLast="0" w:name="_fd8jj0nju7v9" w:id="35"/>
-      <w:bookmarkEnd w:id="35"/>
+      <w:bookmarkStart w:colFirst="0" w:colLast="0" w:name="_fd8jj0nju7v9" w:id="36"/>
+      <w:bookmarkEnd w:id="36"/>
       <w:r>
         <w:rPr>
           <w:rtl w:val="0"/>
@@ -13425,16 +13466,16 @@
           <wp:inline distB="114300" distT="114300" distL="114300" distR="114300">
             <wp:extent cx="5898281" cy="4521200"/>
             <wp:effectExtent b="0" l="0" r="0" t="0"/>
-            <wp:docPr id="18" name="image19.png"/>
+            <wp:docPr id="18" name="image23.png"/>
             <a:graphic>
               <a:graphicData uri="http://schemas.openxmlformats.org/drawingml/2006/picture">
                 <pic:pic>
                   <pic:nvPicPr>
-                    <pic:cNvPr id="0" name="image19.png"/>
+                    <pic:cNvPr id="0" name="image23.png"/>
                     <pic:cNvPicPr preferRelativeResize="0"/>
                   </pic:nvPicPr>
                   <pic:blipFill>
-                    <a:blip r:embed="rId26"/>
+                    <a:blip r:embed="rId27"/>
                     <a:srcRect b="0" l="0" r="0" t="0"/>
                     <a:stretch>
                       <a:fillRect/>
@@ -13480,16 +13521,16 @@
           <wp:inline distB="114300" distT="114300" distL="114300" distR="114300">
             <wp:extent cx="5898281" cy="2857500"/>
             <wp:effectExtent b="0" l="0" r="0" t="0"/>
-            <wp:docPr id="10" name="image16.png"/>
+            <wp:docPr id="10" name="image18.png"/>
             <a:graphic>
               <a:graphicData uri="http://schemas.openxmlformats.org/drawingml/2006/picture">
                 <pic:pic>
                   <pic:nvPicPr>
-                    <pic:cNvPr id="0" name="image16.png"/>
+                    <pic:cNvPr id="0" name="image18.png"/>
                     <pic:cNvPicPr preferRelativeResize="0"/>
                   </pic:nvPicPr>
                   <pic:blipFill>
-                    <a:blip r:embed="rId27"/>
+                    <a:blip r:embed="rId28"/>
                     <a:srcRect b="0" l="0" r="0" t="0"/>
                     <a:stretch>
                       <a:fillRect/>
@@ -13891,8 +13932,8 @@
         <w:pStyle w:val="Heading4"/>
         <w:rPr/>
       </w:pPr>
-      <w:bookmarkStart w:colFirst="0" w:colLast="0" w:name="_tldw30fr28i6" w:id="36"/>
-      <w:bookmarkEnd w:id="36"/>
+      <w:bookmarkStart w:colFirst="0" w:colLast="0" w:name="_tldw30fr28i6" w:id="37"/>
+      <w:bookmarkEnd w:id="37"/>
       <w:r>
         <w:rPr>
           <w:rtl w:val="0"/>
@@ -13921,16 +13962,16 @@
           <wp:inline distB="114300" distT="114300" distL="114300" distR="114300">
             <wp:extent cx="5898281" cy="4445000"/>
             <wp:effectExtent b="0" l="0" r="0" t="0"/>
-            <wp:docPr id="13" name="image12.png"/>
+            <wp:docPr id="13" name="image17.png"/>
             <a:graphic>
               <a:graphicData uri="http://schemas.openxmlformats.org/drawingml/2006/picture">
                 <pic:pic>
                   <pic:nvPicPr>
-                    <pic:cNvPr id="0" name="image12.png"/>
+                    <pic:cNvPr id="0" name="image17.png"/>
                     <pic:cNvPicPr preferRelativeResize="0"/>
                   </pic:nvPicPr>
                   <pic:blipFill>
-                    <a:blip r:embed="rId28"/>
+                    <a:blip r:embed="rId29"/>
                     <a:srcRect b="0" l="0" r="0" t="0"/>
                     <a:stretch>
                       <a:fillRect/>
@@ -13985,16 +14026,16 @@
           <wp:inline distB="114300" distT="114300" distL="114300" distR="114300">
             <wp:extent cx="5898281" cy="2222500"/>
             <wp:effectExtent b="0" l="0" r="0" t="0"/>
-            <wp:docPr id="17" name="image14.png"/>
+            <wp:docPr id="17" name="image3.png"/>
             <a:graphic>
               <a:graphicData uri="http://schemas.openxmlformats.org/drawingml/2006/picture">
                 <pic:pic>
                   <pic:nvPicPr>
-                    <pic:cNvPr id="0" name="image14.png"/>
+                    <pic:cNvPr id="0" name="image3.png"/>
                     <pic:cNvPicPr preferRelativeResize="0"/>
                   </pic:nvPicPr>
                   <pic:blipFill>
-                    <a:blip r:embed="rId29"/>
+                    <a:blip r:embed="rId30"/>
                     <a:srcRect b="0" l="0" r="0" t="0"/>
                     <a:stretch>
                       <a:fillRect/>
@@ -14054,16 +14095,16 @@
           <wp:inline distB="114300" distT="114300" distL="114300" distR="114300">
             <wp:extent cx="5898281" cy="3810000"/>
             <wp:effectExtent b="0" l="0" r="0" t="0"/>
-            <wp:docPr id="19" name="image13.png"/>
+            <wp:docPr id="19" name="image11.png"/>
             <a:graphic>
               <a:graphicData uri="http://schemas.openxmlformats.org/drawingml/2006/picture">
                 <pic:pic>
                   <pic:nvPicPr>
-                    <pic:cNvPr id="0" name="image13.png"/>
+                    <pic:cNvPr id="0" name="image11.png"/>
                     <pic:cNvPicPr preferRelativeResize="0"/>
                   </pic:nvPicPr>
                   <pic:blipFill>
-                    <a:blip r:embed="rId30"/>
+                    <a:blip r:embed="rId31"/>
                     <a:srcRect b="0" l="0" r="0" t="0"/>
                     <a:stretch>
                       <a:fillRect/>
@@ -14128,8 +14169,8 @@
         <w:pStyle w:val="Heading3"/>
         <w:rPr/>
       </w:pPr>
-      <w:bookmarkStart w:colFirst="0" w:colLast="0" w:name="_mi9ucs7ff3ig" w:id="37"/>
-      <w:bookmarkEnd w:id="37"/>
+      <w:bookmarkStart w:colFirst="0" w:colLast="0" w:name="_mi9ucs7ff3ig" w:id="38"/>
+      <w:bookmarkEnd w:id="38"/>
       <w:r>
         <w:rPr>
           <w:rtl w:val="0"/>
@@ -14147,16 +14188,16 @@
           <wp:inline distB="114300" distT="114300" distL="114300" distR="114300">
             <wp:extent cx="5898281" cy="4394200"/>
             <wp:effectExtent b="0" l="0" r="0" t="0"/>
-            <wp:docPr id="2" name="image21.png"/>
+            <wp:docPr id="2" name="image10.png"/>
             <a:graphic>
               <a:graphicData uri="http://schemas.openxmlformats.org/drawingml/2006/picture">
                 <pic:pic>
                   <pic:nvPicPr>
-                    <pic:cNvPr id="0" name="image21.png"/>
+                    <pic:cNvPr id="0" name="image10.png"/>
                     <pic:cNvPicPr preferRelativeResize="0"/>
                   </pic:nvPicPr>
                   <pic:blipFill>
-                    <a:blip r:embed="rId31"/>
+                    <a:blip r:embed="rId32"/>
                     <a:srcRect b="0" l="0" r="0" t="0"/>
                     <a:stretch>
                       <a:fillRect/>
@@ -14213,16 +14254,16 @@
           <wp:inline distB="114300" distT="114300" distL="114300" distR="114300">
             <wp:extent cx="5898281" cy="2946400"/>
             <wp:effectExtent b="0" l="0" r="0" t="0"/>
-            <wp:docPr id="15" name="image1.png"/>
+            <wp:docPr id="15" name="image13.png"/>
             <a:graphic>
               <a:graphicData uri="http://schemas.openxmlformats.org/drawingml/2006/picture">
                 <pic:pic>
                   <pic:nvPicPr>
-                    <pic:cNvPr id="0" name="image1.png"/>
+                    <pic:cNvPr id="0" name="image13.png"/>
                     <pic:cNvPicPr preferRelativeResize="0"/>
                   </pic:nvPicPr>
                   <pic:blipFill>
-                    <a:blip r:embed="rId32"/>
+                    <a:blip r:embed="rId33"/>
                     <a:srcRect b="0" l="0" r="0" t="0"/>
                     <a:stretch>
                       <a:fillRect/>
@@ -14274,8 +14315,8 @@
         <w:pStyle w:val="Heading3"/>
         <w:rPr/>
       </w:pPr>
-      <w:bookmarkStart w:colFirst="0" w:colLast="0" w:name="_fuzba6z4taoe" w:id="38"/>
-      <w:bookmarkEnd w:id="38"/>
+      <w:bookmarkStart w:colFirst="0" w:colLast="0" w:name="_fuzba6z4taoe" w:id="39"/>
+      <w:bookmarkEnd w:id="39"/>
       <w:r>
         <w:rPr>
           <w:rtl w:val="0"/>
@@ -14288,8 +14329,8 @@
         <w:pStyle w:val="Heading5"/>
         <w:rPr/>
       </w:pPr>
-      <w:bookmarkStart w:colFirst="0" w:colLast="0" w:name="_7nnyo7xaeg8y" w:id="39"/>
-      <w:bookmarkEnd w:id="39"/>
+      <w:bookmarkStart w:colFirst="0" w:colLast="0" w:name="_7nnyo7xaeg8y" w:id="40"/>
+      <w:bookmarkEnd w:id="40"/>
       <w:r>
         <w:rPr>
           <w:rtl w:val="0"/>
@@ -14307,16 +14348,16 @@
           <wp:inline distB="114300" distT="114300" distL="114300" distR="114300">
             <wp:extent cx="5898281" cy="6578600"/>
             <wp:effectExtent b="0" l="0" r="0" t="0"/>
-            <wp:docPr id="9" name="image17.png"/>
+            <wp:docPr id="9" name="image22.png"/>
             <a:graphic>
               <a:graphicData uri="http://schemas.openxmlformats.org/drawingml/2006/picture">
                 <pic:pic>
                   <pic:nvPicPr>
-                    <pic:cNvPr id="0" name="image17.png"/>
+                    <pic:cNvPr id="0" name="image22.png"/>
                     <pic:cNvPicPr preferRelativeResize="0"/>
                   </pic:nvPicPr>
                   <pic:blipFill>
-                    <a:blip r:embed="rId33"/>
+                    <a:blip r:embed="rId34"/>
                     <a:srcRect b="0" l="0" r="0" t="0"/>
                     <a:stretch>
                       <a:fillRect/>
@@ -14357,8 +14398,8 @@
         <w:pStyle w:val="Heading5"/>
         <w:rPr/>
       </w:pPr>
-      <w:bookmarkStart w:colFirst="0" w:colLast="0" w:name="_s2m9ebyjxxat" w:id="40"/>
-      <w:bookmarkEnd w:id="40"/>
+      <w:bookmarkStart w:colFirst="0" w:colLast="0" w:name="_s2m9ebyjxxat" w:id="41"/>
+      <w:bookmarkEnd w:id="41"/>
       <w:r>
         <w:rPr>
           <w:rtl w:val="0"/>
@@ -14376,16 +14417,16 @@
           <wp:inline distB="114300" distT="114300" distL="114300" distR="114300">
             <wp:extent cx="5898281" cy="3695700"/>
             <wp:effectExtent b="0" l="0" r="0" t="0"/>
-            <wp:docPr id="11" name="image11.png"/>
+            <wp:docPr id="11" name="image12.png"/>
             <a:graphic>
               <a:graphicData uri="http://schemas.openxmlformats.org/drawingml/2006/picture">
                 <pic:pic>
                   <pic:nvPicPr>
-                    <pic:cNvPr id="0" name="image11.png"/>
+                    <pic:cNvPr id="0" name="image12.png"/>
                     <pic:cNvPicPr preferRelativeResize="0"/>
                   </pic:nvPicPr>
                   <pic:blipFill>
-                    <a:blip r:embed="rId34"/>
+                    <a:blip r:embed="rId35"/>
                     <a:srcRect b="0" l="0" r="0" t="0"/>
                     <a:stretch>
                       <a:fillRect/>
@@ -14447,8 +14488,8 @@
         <w:pStyle w:val="Heading2"/>
         <w:rPr/>
       </w:pPr>
-      <w:bookmarkStart w:colFirst="0" w:colLast="0" w:name="_j98ztihyej98" w:id="41"/>
-      <w:bookmarkEnd w:id="41"/>
+      <w:bookmarkStart w:colFirst="0" w:colLast="0" w:name="_j98ztihyej98" w:id="42"/>
+      <w:bookmarkEnd w:id="42"/>
       <w:r>
         <w:rPr>
           <w:rtl w:val="0"/>
@@ -14461,8 +14502,8 @@
         <w:pStyle w:val="Heading3"/>
         <w:rPr/>
       </w:pPr>
-      <w:bookmarkStart w:colFirst="0" w:colLast="0" w:name="_57y44lipshnf" w:id="42"/>
-      <w:bookmarkEnd w:id="42"/>
+      <w:bookmarkStart w:colFirst="0" w:colLast="0" w:name="_57y44lipshnf" w:id="43"/>
+      <w:bookmarkEnd w:id="43"/>
       <w:r>
         <w:rPr>
           <w:rtl w:val="0"/>
@@ -15091,7 +15132,7 @@
           <w:u w:val="single"/>
         </w:rPr>
       </w:pPr>
-      <w:hyperlink r:id="rId35">
+      <w:hyperlink r:id="rId36">
         <w:r>
           <w:rPr>
             <w:rFonts w:ascii="Calibri" w:cs="Calibri" w:eastAsia="Calibri" w:hAnsi="Calibri"/>
@@ -15135,7 +15176,7 @@
           <w:u w:val="single"/>
         </w:rPr>
       </w:pPr>
-      <w:hyperlink r:id="rId36">
+      <w:hyperlink r:id="rId37">
         <w:r>
           <w:rPr>
             <w:rFonts w:ascii="Calibri" w:cs="Calibri" w:eastAsia="Calibri" w:hAnsi="Calibri"/>
@@ -15197,7 +15238,7 @@
       </w:r>
     </w:p>
     <w:sectPr>
-      <w:headerReference r:id="rId37" w:type="default"/>
+      <w:headerReference r:id="rId38" w:type="default"/>
       <w:pgSz w:h="16820" w:w="11900" w:orient="portrait"/>
       <w:pgMar w:bottom="2028.3999633789062" w:top="1392.39990234375" w:left="1303.6799621582031" w:right="1313.20068359375" w:header="0" w:footer="720"/>
       <w:pgNumType w:start="1"/>

</xml_diff>